<commit_message>
Added some variables to data dict
</commit_message>
<xml_diff>
--- a/Design_Manual.docx
+++ b/Design_Manual.docx
@@ -708,6 +708,90 @@
           </w:tcPr>
           <w:p>
             <w:r>
+              <w:t>stop_at_floor</w:t>
+            </w:r>
+          </w:p>
+        </w:tc>
+        <w:tc>
+          <w:tcPr>
+            <w:tcW w:w="1606" w:type="dxa"/>
+          </w:tcPr>
+          <w:p>
+            <w:r>
+              <w:t>flag</w:t>
+            </w:r>
+          </w:p>
+        </w:tc>
+        <w:tc>
+          <w:tcPr>
+            <w:tcW w:w="995" w:type="dxa"/>
+          </w:tcPr>
+          <w:p>
+            <w:r>
+              <w:t>dseg</w:t>
+            </w:r>
+          </w:p>
+        </w:tc>
+        <w:tc>
+          <w:tcPr>
+            <w:tcW w:w="5396" w:type="dxa"/>
+          </w:tcPr>
+          <w:p>
+            <w:r>
+              <w:t>Used to indicate a "stop at current floor" request</w:t>
+            </w:r>
+          </w:p>
+        </w:tc>
+      </w:tr>
+      <w:tr>
+        <w:tc>
+          <w:tcPr>
+            <w:tcW w:w="2533" w:type="dxa"/>
+          </w:tcPr>
+          <w:p>
+            <w:r>
+              <w:t>stop_at_floor_progress</w:t>
+            </w:r>
+          </w:p>
+        </w:tc>
+        <w:tc>
+          <w:tcPr>
+            <w:tcW w:w="1606" w:type="dxa"/>
+          </w:tcPr>
+          <w:p>
+            <w:r>
+              <w:t>8-bit integer</w:t>
+            </w:r>
+          </w:p>
+        </w:tc>
+        <w:tc>
+          <w:tcPr>
+            <w:tcW w:w="995" w:type="dxa"/>
+          </w:tcPr>
+          <w:p>
+            <w:r>
+              <w:t>dseg</w:t>
+            </w:r>
+          </w:p>
+        </w:tc>
+        <w:tc>
+          <w:tcPr>
+            <w:tcW w:w="5396" w:type="dxa"/>
+          </w:tcPr>
+          <w:p>
+            <w:r>
+              <w:t>Used to keep track of the different stages within the "stop at current floor" procedure</w:t>
+            </w:r>
+          </w:p>
+        </w:tc>
+      </w:tr>
+      <w:tr>
+        <w:tc>
+          <w:tcPr>
+            <w:tcW w:w="2533" w:type="dxa"/>
+          </w:tcPr>
+          <w:p>
+            <w:r>
               <w:t>temp1</w:t>
             </w:r>
           </w:p>
@@ -781,6 +865,48 @@
           <w:p>
             <w:r>
               <w:t>Temporary register used for general processing. Sometimes used with temp1 for 16-bit processing.</w:t>
+            </w:r>
+          </w:p>
+        </w:tc>
+      </w:tr>
+      <w:tr>
+        <w:tc>
+          <w:tcPr>
+            <w:tcW w:w="2533" w:type="dxa"/>
+          </w:tcPr>
+          <w:p>
+            <w:r>
+              <w:t>timer4_TimeCounter</w:t>
+            </w:r>
+          </w:p>
+        </w:tc>
+        <w:tc>
+          <w:tcPr>
+            <w:tcW w:w="1606" w:type="dxa"/>
+          </w:tcPr>
+          <w:p>
+            <w:r>
+              <w:t>8-bit integer</w:t>
+            </w:r>
+          </w:p>
+        </w:tc>
+        <w:tc>
+          <w:tcPr>
+            <w:tcW w:w="995" w:type="dxa"/>
+          </w:tcPr>
+          <w:p>
+            <w:r>
+              <w:t>dseg</w:t>
+            </w:r>
+          </w:p>
+        </w:tc>
+        <w:tc>
+          <w:tcPr>
+            <w:tcW w:w="5396" w:type="dxa"/>
+          </w:tcPr>
+          <w:p>
+            <w:r>
+              <w:t>Used to count number of timer 4 overflows</w:t>
             </w:r>
           </w:p>
         </w:tc>

</xml_diff>